<commit_message>
Added ratings to the diveSites. Each rating is linked to a user so only one rating per user.
</commit_message>
<xml_diff>
--- a/LOCUS_plan.docx
+++ b/LOCUS_plan.docx
@@ -511,34 +511,7 @@
           <w:szCs w:val="28"/>
           <w:lang w:val="en-GB"/>
         </w:rPr>
-        <w:t xml:space="preserve">Search </w:t>
-      </w:r>
-      <w:r>
-        <w:rPr>
-          <w:rFonts w:ascii="AppleSystemUIFont" w:hAnsi="AppleSystemUIFont" w:cs="AppleSystemUIFont"/>
-          <w:sz w:val="28"/>
-          <w:szCs w:val="28"/>
-          <w:lang w:val="en-GB"/>
-        </w:rPr>
-        <w:t>B</w:t>
-      </w:r>
-      <w:r>
-        <w:rPr>
-          <w:rFonts w:ascii="AppleSystemUIFont" w:hAnsi="AppleSystemUIFont" w:cs="AppleSystemUIFont"/>
-          <w:sz w:val="28"/>
-          <w:szCs w:val="28"/>
-          <w:lang w:val="en-GB"/>
-        </w:rPr>
-        <w:t xml:space="preserve">ar </w:t>
-      </w:r>
-      <w:r>
-        <w:rPr>
-          <w:rFonts w:ascii="AppleSystemUIFont" w:hAnsi="AppleSystemUIFont" w:cs="AppleSystemUIFont"/>
-          <w:sz w:val="28"/>
-          <w:szCs w:val="28"/>
-          <w:lang w:val="en-GB"/>
-        </w:rPr>
-        <w:t>in the middle where location is inputted to help direct google maps in direction of user.</w:t>
+        <w:t>Search Bar in the middle where location is inputted to help direct google maps in direction of user.</w:t>
       </w:r>
     </w:p>
     <w:p>
@@ -707,16 +680,7 @@
           <w:szCs w:val="28"/>
           <w:lang w:val="en-GB"/>
         </w:rPr>
-        <w:t>Able to See Dive Sites</w:t>
-      </w:r>
-      <w:r>
-        <w:rPr>
-          <w:rFonts w:ascii="AppleSystemUIFont" w:hAnsi="AppleSystemUIFont" w:cs="AppleSystemUIFont"/>
-          <w:sz w:val="28"/>
-          <w:szCs w:val="28"/>
-          <w:lang w:val="en-GB"/>
-        </w:rPr>
-        <w:t xml:space="preserve"> on the map</w:t>
+        <w:t>Able to See Dive Sites on the map</w:t>
       </w:r>
     </w:p>
     <w:p>
@@ -819,16 +783,7 @@
           <w:szCs w:val="28"/>
           <w:lang w:val="en-GB"/>
         </w:rPr>
-        <w:t>H</w:t>
-      </w:r>
-      <w:r>
-        <w:rPr>
-          <w:rFonts w:ascii="AppleSystemUIFont" w:hAnsi="AppleSystemUIFont" w:cs="AppleSystemUIFont"/>
-          <w:sz w:val="28"/>
-          <w:szCs w:val="28"/>
-          <w:lang w:val="en-GB"/>
-        </w:rPr>
-        <w:t>as a more details page which redirects you to a more detailed information page on the site</w:t>
+        <w:t>Has a more details page which redirects you to a more detailed information page on the site</w:t>
       </w:r>
     </w:p>
     <w:p>
@@ -1175,25 +1130,7 @@
           <w:szCs w:val="28"/>
           <w:lang w:val="en-GB"/>
         </w:rPr>
-        <w:t>Able to click</w:t>
-      </w:r>
-      <w:r>
-        <w:rPr>
-          <w:rFonts w:ascii="AppleSystemUIFont" w:hAnsi="AppleSystemUIFont" w:cs="AppleSystemUIFont"/>
-          <w:sz w:val="28"/>
-          <w:szCs w:val="28"/>
-          <w:lang w:val="en-GB"/>
-        </w:rPr>
-        <w:t xml:space="preserve"> anywhere</w:t>
-      </w:r>
-      <w:r>
-        <w:rPr>
-          <w:rFonts w:ascii="AppleSystemUIFont" w:hAnsi="AppleSystemUIFont" w:cs="AppleSystemUIFont"/>
-          <w:sz w:val="28"/>
-          <w:szCs w:val="28"/>
-          <w:lang w:val="en-GB"/>
-        </w:rPr>
-        <w:t xml:space="preserve"> and add new dive sites.</w:t>
+        <w:t>Able to click anywhere and add new dive sites.</w:t>
       </w:r>
     </w:p>
     <w:p>
@@ -2089,6 +2026,62 @@
           </w:p>
         </w:tc>
       </w:tr>
+      <w:tr>
+        <w:tc>
+          <w:tcPr>
+            <w:tcW w:w="4505" w:type="dxa"/>
+          </w:tcPr>
+          <w:p>
+            <w:pPr>
+              <w:autoSpaceDE w:val="0"/>
+              <w:autoSpaceDN w:val="0"/>
+              <w:adjustRightInd w:val="0"/>
+              <w:rPr>
+                <w:rFonts w:ascii="AppleSystemUIFont" w:hAnsi="AppleSystemUIFont" w:cs="AppleSystemUIFont"/>
+                <w:sz w:val="40"/>
+                <w:szCs w:val="40"/>
+                <w:lang w:val="en-GB"/>
+              </w:rPr>
+            </w:pPr>
+            <w:r>
+              <w:rPr>
+                <w:rFonts w:ascii="AppleSystemUIFont" w:hAnsi="AppleSystemUIFont" w:cs="AppleSystemUIFont"/>
+                <w:sz w:val="40"/>
+                <w:szCs w:val="40"/>
+                <w:lang w:val="en-GB"/>
+              </w:rPr>
+              <w:t>Bio</w:t>
+            </w:r>
+          </w:p>
+        </w:tc>
+        <w:tc>
+          <w:tcPr>
+            <w:tcW w:w="4505" w:type="dxa"/>
+          </w:tcPr>
+          <w:p>
+            <w:pPr>
+              <w:autoSpaceDE w:val="0"/>
+              <w:autoSpaceDN w:val="0"/>
+              <w:adjustRightInd w:val="0"/>
+              <w:rPr>
+                <w:rFonts w:ascii="AppleSystemUIFont" w:hAnsi="AppleSystemUIFont" w:cs="AppleSystemUIFont"/>
+                <w:sz w:val="40"/>
+                <w:szCs w:val="40"/>
+                <w:lang w:val="en-GB"/>
+              </w:rPr>
+            </w:pPr>
+            <w:r>
+              <w:rPr>
+                <w:rFonts w:ascii="AppleSystemUIFont" w:hAnsi="AppleSystemUIFont" w:cs="AppleSystemUIFont"/>
+                <w:sz w:val="40"/>
+                <w:szCs w:val="40"/>
+                <w:lang w:val="en-GB"/>
+              </w:rPr>
+              <w:t>Tech Freak, loves the outdoors</w:t>
+            </w:r>
+          </w:p>
+        </w:tc>
+      </w:tr>
     </w:tbl>
     <w:p>
       <w:pPr>
@@ -2225,7 +2218,25 @@
                 <w:szCs w:val="40"/>
                 <w:lang w:val="en-GB"/>
               </w:rPr>
-              <w:t>latitude</w:t>
+              <w:t>L</w:t>
+            </w:r>
+            <w:r>
+              <w:rPr>
+                <w:rFonts w:ascii="AppleSystemUIFont" w:hAnsi="AppleSystemUIFont" w:cs="AppleSystemUIFont"/>
+                <w:sz w:val="40"/>
+                <w:szCs w:val="40"/>
+                <w:lang w:val="en-GB"/>
+              </w:rPr>
+              <w:t>atitude</w:t>
+            </w:r>
+            <w:r>
+              <w:rPr>
+                <w:rFonts w:ascii="AppleSystemUIFont" w:hAnsi="AppleSystemUIFont" w:cs="AppleSystemUIFont"/>
+                <w:sz w:val="40"/>
+                <w:szCs w:val="40"/>
+                <w:lang w:val="en-GB"/>
+              </w:rPr>
+              <w:t xml:space="preserve"> (*)</w:t>
             </w:r>
           </w:p>
         </w:tc>
@@ -2274,6 +2285,7 @@
                 <w:lang w:val="en-GB"/>
               </w:rPr>
             </w:pPr>
+            <w:proofErr w:type="gramStart"/>
             <w:r>
               <w:rPr>
                 <w:rFonts w:ascii="AppleSystemUIFont" w:hAnsi="AppleSystemUIFont" w:cs="AppleSystemUIFont"/>
@@ -2282,6 +2294,25 @@
                 <w:lang w:val="en-GB"/>
               </w:rPr>
               <w:t>longitude</w:t>
+            </w:r>
+            <w:r>
+              <w:rPr>
+                <w:rFonts w:ascii="AppleSystemUIFont" w:hAnsi="AppleSystemUIFont" w:cs="AppleSystemUIFont"/>
+                <w:sz w:val="40"/>
+                <w:szCs w:val="40"/>
+                <w:lang w:val="en-GB"/>
+              </w:rPr>
+              <w:t>(</w:t>
+            </w:r>
+            <w:proofErr w:type="gramEnd"/>
+            <w:r>
+              <w:rPr>
+                <w:rFonts w:ascii="AppleSystemUIFont" w:hAnsi="AppleSystemUIFont" w:cs="AppleSystemUIFont"/>
+                <w:sz w:val="40"/>
+                <w:szCs w:val="40"/>
+                <w:lang w:val="en-GB"/>
+              </w:rPr>
+              <w:t>*)</w:t>
             </w:r>
           </w:p>
         </w:tc>
@@ -2331,6 +2362,7 @@
               </w:rPr>
             </w:pPr>
             <w:proofErr w:type="spellStart"/>
+            <w:proofErr w:type="gramStart"/>
             <w:r>
               <w:rPr>
                 <w:rFonts w:ascii="AppleSystemUIFont" w:hAnsi="AppleSystemUIFont" w:cs="AppleSystemUIFont"/>
@@ -2341,6 +2373,25 @@
               <w:t>siteName</w:t>
             </w:r>
             <w:proofErr w:type="spellEnd"/>
+            <w:r>
+              <w:rPr>
+                <w:rFonts w:ascii="AppleSystemUIFont" w:hAnsi="AppleSystemUIFont" w:cs="AppleSystemUIFont"/>
+                <w:sz w:val="40"/>
+                <w:szCs w:val="40"/>
+                <w:lang w:val="en-GB"/>
+              </w:rPr>
+              <w:t>(</w:t>
+            </w:r>
+            <w:proofErr w:type="gramEnd"/>
+            <w:r>
+              <w:rPr>
+                <w:rFonts w:ascii="AppleSystemUIFont" w:hAnsi="AppleSystemUIFont" w:cs="AppleSystemUIFont"/>
+                <w:sz w:val="40"/>
+                <w:szCs w:val="40"/>
+                <w:lang w:val="en-GB"/>
+              </w:rPr>
+              <w:t>*)</w:t>
+            </w:r>
           </w:p>
         </w:tc>
         <w:tc>
@@ -2389,6 +2440,7 @@
               </w:rPr>
             </w:pPr>
             <w:proofErr w:type="spellStart"/>
+            <w:proofErr w:type="gramStart"/>
             <w:r>
               <w:rPr>
                 <w:rFonts w:ascii="AppleSystemUIFont" w:hAnsi="AppleSystemUIFont" w:cs="AppleSystemUIFont"/>
@@ -2399,6 +2451,25 @@
               <w:t>areaName</w:t>
             </w:r>
             <w:proofErr w:type="spellEnd"/>
+            <w:r>
+              <w:rPr>
+                <w:rFonts w:ascii="AppleSystemUIFont" w:hAnsi="AppleSystemUIFont" w:cs="AppleSystemUIFont"/>
+                <w:sz w:val="40"/>
+                <w:szCs w:val="40"/>
+                <w:lang w:val="en-GB"/>
+              </w:rPr>
+              <w:t>(</w:t>
+            </w:r>
+            <w:proofErr w:type="gramEnd"/>
+            <w:r>
+              <w:rPr>
+                <w:rFonts w:ascii="AppleSystemUIFont" w:hAnsi="AppleSystemUIFont" w:cs="AppleSystemUIFont"/>
+                <w:sz w:val="40"/>
+                <w:szCs w:val="40"/>
+                <w:lang w:val="en-GB"/>
+              </w:rPr>
+              <w:t>*)</w:t>
+            </w:r>
           </w:p>
         </w:tc>
         <w:tc>
@@ -2466,6 +2537,15 @@
               </w:rPr>
               <w:t>Description</w:t>
             </w:r>
+            <w:r>
+              <w:rPr>
+                <w:rFonts w:ascii="AppleSystemUIFont" w:hAnsi="AppleSystemUIFont" w:cs="AppleSystemUIFont"/>
+                <w:sz w:val="40"/>
+                <w:szCs w:val="40"/>
+                <w:lang w:val="en-GB"/>
+              </w:rPr>
+              <w:t>(*)</w:t>
+            </w:r>
           </w:p>
         </w:tc>
         <w:tc>
@@ -2735,6 +2815,7 @@
                 <w:szCs w:val="40"/>
                 <w:lang w:val="en-GB"/>
               </w:rPr>
+              <w:lastRenderedPageBreak/>
               <w:t xml:space="preserve">Tide </w:t>
             </w:r>
           </w:p>
@@ -2791,7 +2872,6 @@
                 <w:szCs w:val="40"/>
                 <w:lang w:val="en-GB"/>
               </w:rPr>
-              <w:lastRenderedPageBreak/>
               <w:t>Weather</w:t>
             </w:r>
           </w:p>
@@ -2819,34 +2899,7 @@
                 <w:szCs w:val="40"/>
                 <w:lang w:val="en-GB"/>
               </w:rPr>
-              <w:t xml:space="preserve">API to give current </w:t>
-            </w:r>
-            <w:r>
-              <w:rPr>
-                <w:rFonts w:ascii="AppleSystemUIFont" w:hAnsi="AppleSystemUIFont" w:cs="AppleSystemUIFont"/>
-                <w:sz w:val="40"/>
-                <w:szCs w:val="40"/>
-                <w:lang w:val="en-GB"/>
-              </w:rPr>
-              <w:t>weather</w:t>
-            </w:r>
-            <w:r>
-              <w:rPr>
-                <w:rFonts w:ascii="AppleSystemUIFont" w:hAnsi="AppleSystemUIFont" w:cs="AppleSystemUIFont"/>
-                <w:sz w:val="40"/>
-                <w:szCs w:val="40"/>
-                <w:lang w:val="en-GB"/>
-              </w:rPr>
-              <w:t xml:space="preserve">/future </w:t>
-            </w:r>
-            <w:r>
-              <w:rPr>
-                <w:rFonts w:ascii="AppleSystemUIFont" w:hAnsi="AppleSystemUIFont" w:cs="AppleSystemUIFont"/>
-                <w:sz w:val="40"/>
-                <w:szCs w:val="40"/>
-                <w:lang w:val="en-GB"/>
-              </w:rPr>
-              <w:t>weather</w:t>
+              <w:t>API to give current weather/future weather</w:t>
             </w:r>
           </w:p>
         </w:tc>
@@ -2879,6 +2932,15 @@
               <w:t>siteType</w:t>
             </w:r>
             <w:proofErr w:type="spellEnd"/>
+            <w:r>
+              <w:rPr>
+                <w:rFonts w:ascii="AppleSystemUIFont" w:hAnsi="AppleSystemUIFont" w:cs="AppleSystemUIFont"/>
+                <w:sz w:val="40"/>
+                <w:szCs w:val="40"/>
+                <w:lang w:val="en-GB"/>
+              </w:rPr>
+              <w:t>(*)</w:t>
+            </w:r>
           </w:p>
         </w:tc>
         <w:tc>
@@ -3912,6 +3974,7 @@
                 <w:szCs w:val="40"/>
                 <w:lang w:val="en-GB"/>
               </w:rPr>
+              <w:lastRenderedPageBreak/>
               <w:t>linkedDiveSites</w:t>
             </w:r>
             <w:proofErr w:type="spellEnd"/>

</xml_diff>